<commit_message>
Update to work repo.
</commit_message>
<xml_diff>
--- a/report/chapters.docx
+++ b/report/chapters.docx
@@ -585,6 +585,27 @@
         <w:lastRenderedPageBreak/>
         <w:t>CHAPTER ONE</w:t>
       </w:r>
+    </w:p>
+    <w:p>
+      <w:pPr>
+        <w:pStyle w:val="Heading1"/>
+        <w:rPr>
+          <w:lang w:val="en"/>
+        </w:rPr>
+      </w:pPr>
+      <w:r>
+        <w:rPr>
+          <w:lang w:val="en"/>
+        </w:rPr>
+        <w:t>INTRODUCTION</w:t>
+      </w:r>
+    </w:p>
+    <w:p>
+      <w:pPr>
+        <w:rPr>
+          <w:lang w:val="en"/>
+        </w:rPr>
+      </w:pPr>
     </w:p>
     <w:p>
       <w:pPr>
@@ -801,7 +822,11 @@
         <w:t>In 1997, IBM’s Deep Blue defeated the reigning World Chess Champion, Garry Kasparov, under standard tournament rules, for the first time in the history of chess</w:t>
       </w:r>
       <w:r>
-        <w:t xml:space="preserve"> (Matthew Lai, 2015)</w:t>
+        <w:t xml:space="preserve"> (Matthew </w:t>
+      </w:r>
+      <w:r>
+        <w:lastRenderedPageBreak/>
+        <w:t>Lai, 2015)</w:t>
       </w:r>
       <w:r>
         <w:t>. In the ensuing two decades, both computer hardware and AI research advanced the state-of-art chess-playing computers to the p</w:t>
@@ -810,11 +835,7 @@
         <w:t xml:space="preserve">oint where even the best humans </w:t>
       </w:r>
       <w:r>
-        <w:t xml:space="preserve">today have no </w:t>
-      </w:r>
-      <w:r>
-        <w:lastRenderedPageBreak/>
-        <w:t>realistic chance of defeating a modern chess engine running on a smartphone</w:t>
+        <w:t>today have no realistic chance of defeating a modern chess engine running on a smartphone</w:t>
       </w:r>
       <w:r>
         <w:t xml:space="preserve"> (Matthew Lai, 2015)</w:t>
@@ -897,16 +918,7 @@
         <w:t>.</w:t>
       </w:r>
       <w:r>
-        <w:t xml:space="preserve"> This project allows researchers to g</w:t>
-      </w:r>
-      <w:r>
-        <w:t>enerat</w:t>
-      </w:r>
-      <w:r>
-        <w:t>e</w:t>
-      </w:r>
-      <w:r>
-        <w:t xml:space="preserve"> the data needed for the “training” of this new breed of “intelligent” game engines</w:t>
+        <w:t xml:space="preserve"> This project allows researchers to generate the data needed for the “training” of this new breed of “intelligent” game engines</w:t>
       </w:r>
       <w:r>
         <w:t>.</w:t>
@@ -1103,6 +1115,7 @@
           <w:rFonts w:cs="Times New Roman"/>
           <w:szCs w:val="24"/>
         </w:rPr>
+        <w:lastRenderedPageBreak/>
         <w:t>engine strength</w:t>
       </w:r>
       <w:r>
@@ -1171,7 +1184,6 @@
           <w:sz w:val="24"/>
           <w:szCs w:val="24"/>
         </w:rPr>
-        <w:lastRenderedPageBreak/>
         <w:t xml:space="preserve">To </w:t>
       </w:r>
       <w:r>
@@ -1543,23 +1555,6 @@
     </w:p>
     <w:p>
       <w:pPr>
-        <w:spacing w:after="160" w:line="259" w:lineRule="auto"/>
-        <w:jc w:val="left"/>
-        <w:rPr>
-          <w:rFonts w:cs="Times New Roman"/>
-          <w:szCs w:val="24"/>
-        </w:rPr>
-      </w:pPr>
-      <w:r>
-        <w:rPr>
-          <w:rFonts w:cs="Times New Roman"/>
-          <w:szCs w:val="24"/>
-        </w:rPr>
-        <w:br w:type="page"/>
-      </w:r>
-    </w:p>
-    <w:p>
-      <w:pPr>
         <w:pStyle w:val="Heading2"/>
       </w:pPr>
       <w:r>
@@ -1674,6 +1669,20 @@
     </w:p>
     <w:p>
       <w:pPr>
+        <w:pStyle w:val="Heading1"/>
+        <w:rPr>
+          <w:lang w:val="en"/>
+        </w:rPr>
+      </w:pPr>
+      <w:r>
+        <w:rPr>
+          <w:lang w:val="en"/>
+        </w:rPr>
+        <w:t>LITERATURE REVIEW</w:t>
+      </w:r>
+    </w:p>
+    <w:p>
+      <w:pPr>
         <w:rPr>
           <w:lang w:val="en"/>
         </w:rPr>
@@ -1740,11 +1749,12 @@
           <w:b w:val="0"/>
         </w:rPr>
       </w:pPr>
+      <w:bookmarkStart w:id="0" w:name="_GoBack"/>
+      <w:bookmarkEnd w:id="0"/>
       <w:r>
         <w:rPr>
           <w:b w:val="0"/>
         </w:rPr>
-        <w:tab/>
         <w:t>2.2.1</w:t>
       </w:r>
       <w:r>
@@ -1806,8 +1816,6 @@
       <w:r>
         <w:t>Integrated Development Environment (IDE):</w:t>
       </w:r>
-      <w:bookmarkStart w:id="0" w:name="_GoBack"/>
-      <w:bookmarkEnd w:id="0"/>
     </w:p>
     <w:p>
       <w:pPr>
@@ -1834,10 +1842,24 @@
     </w:p>
     <w:p>
       <w:pPr>
+        <w:pStyle w:val="Heading1"/>
         <w:rPr>
           <w:lang w:val="en"/>
         </w:rPr>
       </w:pPr>
+      <w:r>
+        <w:rPr>
+          <w:lang w:val="en"/>
+        </w:rPr>
+        <w:t>METHODOLOGY</w:t>
+      </w:r>
+    </w:p>
+    <w:p>
+      <w:pPr>
+        <w:rPr>
+          <w:lang w:val="en"/>
+        </w:rPr>
+      </w:pPr>
     </w:p>
     <w:p>
       <w:pPr>
@@ -1886,10 +1908,10 @@
         <w:rPr>
           <w:b/>
         </w:rPr>
-        <w:t>prototyping</w:t>
-      </w:r>
-      <w:r>
-        <w:t xml:space="preserve"> paradigm of software engineering </w:t>
+        <w:t>prototyping paradigm</w:t>
+      </w:r>
+      <w:r>
+        <w:t xml:space="preserve"> of software engineering </w:t>
       </w:r>
       <w:r>
         <w:t>will be</w:t>
@@ -1938,6 +1960,7 @@
           <w:id w:val="-1575654283"/>
           <w:citation/>
         </w:sdtPr>
+        <w:sdtEndPr/>
         <w:sdtContent>
           <w:r>
             <w:fldChar w:fldCharType="begin"/>
@@ -2070,6 +2093,7 @@
         <w:ind w:firstLine="720"/>
       </w:pPr>
       <w:r>
+        <w:lastRenderedPageBreak/>
         <w:t>The s</w:t>
       </w:r>
       <w:r>
@@ -2099,7 +2123,6 @@
         <w:pStyle w:val="Heading2"/>
       </w:pPr>
       <w:r>
-        <w:lastRenderedPageBreak/>
         <w:t>3.3</w:t>
       </w:r>
       <w:r>
@@ -2266,7 +2289,16 @@
         <w:ind w:firstLine="720"/>
       </w:pPr>
       <w:r>
-        <w:t>The proposed system has a client-server architecture, with a command-line interface as the</w:t>
+        <w:t xml:space="preserve">The proposed system has a </w:t>
+      </w:r>
+      <w:r>
+        <w:rPr>
+          <w:b/>
+        </w:rPr>
+        <w:t>client-server architecture</w:t>
+      </w:r>
+      <w:r>
+        <w:t>, with a command-line interface as the</w:t>
       </w:r>
       <w:r>
         <w:t xml:space="preserve"> client frontend, and the chess engine as the server backend.</w:t>
@@ -2311,6 +2343,7 @@
         <w:ind w:firstLine="720"/>
       </w:pPr>
       <w:r>
+        <w:lastRenderedPageBreak/>
         <w:t xml:space="preserve">Software system requirements can be classified as functional requirements </w:t>
       </w:r>
       <w:r>
@@ -2327,6 +2360,7 @@
           <w:id w:val="271137440"/>
           <w:citation/>
         </w:sdtPr>
+        <w:sdtEndPr/>
         <w:sdtContent>
           <w:r>
             <w:fldChar w:fldCharType="begin"/>
@@ -2365,6 +2399,7 @@
           <w:id w:val="-664164691"/>
           <w:citation/>
         </w:sdtPr>
+        <w:sdtEndPr/>
         <w:sdtContent>
           <w:r>
             <w:fldChar w:fldCharType="begin"/>
@@ -2409,6 +2444,7 @@
           <w:id w:val="1761864206"/>
           <w:citation/>
         </w:sdtPr>
+        <w:sdtEndPr/>
         <w:sdtContent>
           <w:r>
             <w:fldChar w:fldCharType="begin"/>
@@ -2646,6 +2682,7 @@
         <w:ind w:firstLine="720"/>
       </w:pPr>
       <w:r>
+        <w:lastRenderedPageBreak/>
         <w:t>Python 3.x</w:t>
       </w:r>
     </w:p>
@@ -2675,7 +2712,6 @@
         <w:rPr>
           <w:b/>
         </w:rPr>
-        <w:lastRenderedPageBreak/>
         <w:t>Tools</w:t>
       </w:r>
     </w:p>
@@ -2738,6 +2774,7 @@
           <w:id w:val="-1368978692"/>
           <w:citation/>
         </w:sdtPr>
+        <w:sdtEndPr/>
         <w:sdtContent>
           <w:r>
             <w:fldChar w:fldCharType="begin"/>
@@ -3227,6 +3264,7 @@
           <w:id w:val="257719776"/>
           <w:citation/>
         </w:sdtPr>
+        <w:sdtEndPr/>
         <w:sdtContent>
           <w:r>
             <w:fldChar w:fldCharType="begin"/>
@@ -3291,6 +3329,7 @@
           <w:id w:val="1797874765"/>
           <w:citation/>
         </w:sdtPr>
+        <w:sdtEndPr/>
         <w:sdtContent>
           <w:r>
             <w:fldChar w:fldCharType="begin"/>
@@ -3348,7 +3387,158 @@
       </w:pPr>
       <w:r>
         <w:lastRenderedPageBreak/>
+        <w:t>CHAPTER FOUR</w:t>
+      </w:r>
+    </w:p>
+    <w:p>
+      <w:pPr>
+        <w:pStyle w:val="Heading1"/>
+      </w:pPr>
+      <w:r>
+        <w:t>IMPLEMENTATION</w:t>
+      </w:r>
+    </w:p>
+    <w:p/>
+    <w:p>
+      <w:pPr>
+        <w:pStyle w:val="Heading2"/>
+      </w:pPr>
+      <w:r>
+        <w:t>4.1</w:t>
+      </w:r>
+      <w:r>
+        <w:tab/>
+        <w:t>INTRODUCTION</w:t>
+      </w:r>
+    </w:p>
+    <w:p/>
+    <w:p>
+      <w:pPr>
+        <w:pStyle w:val="Heading2"/>
+      </w:pPr>
+      <w:r>
+        <w:t>4.2</w:t>
+      </w:r>
+      <w:r>
+        <w:tab/>
+        <w:t>DOCUMENTATION</w:t>
+      </w:r>
+    </w:p>
+    <w:p/>
+    <w:p>
+      <w:pPr>
+        <w:pStyle w:val="Heading2"/>
+      </w:pPr>
+      <w:r>
+        <w:t>4.3</w:t>
+      </w:r>
+      <w:r>
+        <w:tab/>
+        <w:t>TESTING</w:t>
+      </w:r>
+    </w:p>
+    <w:p/>
+    <w:p>
+      <w:pPr>
+        <w:spacing w:after="160" w:line="259" w:lineRule="auto"/>
+        <w:jc w:val="left"/>
+      </w:pPr>
+      <w:r>
+        <w:br w:type="page"/>
+      </w:r>
+    </w:p>
+    <w:p>
+      <w:pPr>
+        <w:pStyle w:val="Heading1"/>
+      </w:pPr>
+      <w:r>
+        <w:lastRenderedPageBreak/>
+        <w:t>CHAPTER FIVE</w:t>
+      </w:r>
+    </w:p>
+    <w:p>
+      <w:pPr>
+        <w:pStyle w:val="Heading1"/>
+      </w:pPr>
+      <w:r>
+        <w:t>CONCLUSION</w:t>
+      </w:r>
+    </w:p>
+    <w:p/>
+    <w:p>
+      <w:pPr>
+        <w:pStyle w:val="Heading2"/>
+      </w:pPr>
+      <w:r>
+        <w:t>5.1</w:t>
+      </w:r>
+      <w:r>
+        <w:tab/>
+        <w:t>SUMMARY</w:t>
+      </w:r>
+    </w:p>
+    <w:p/>
+    <w:p>
+      <w:pPr>
+        <w:pStyle w:val="Heading2"/>
+      </w:pPr>
+      <w:r>
+        <w:t>5.2</w:t>
+      </w:r>
+      <w:r>
+        <w:tab/>
+        <w:t>RECOMMENDATIONS</w:t>
+      </w:r>
+    </w:p>
+    <w:p/>
+    <w:p>
+      <w:pPr>
+        <w:pStyle w:val="Heading2"/>
+      </w:pPr>
+      <w:r>
+        <w:t>5.3</w:t>
+      </w:r>
+      <w:r>
+        <w:tab/>
+        <w:t>CONCLUSION</w:t>
+      </w:r>
+    </w:p>
+    <w:p/>
+    <w:p>
+      <w:pPr>
+        <w:spacing w:after="160" w:line="259" w:lineRule="auto"/>
+        <w:jc w:val="left"/>
+      </w:pPr>
+      <w:r>
+        <w:br w:type="page"/>
+      </w:r>
+    </w:p>
+    <w:p>
+      <w:pPr>
+        <w:pStyle w:val="Heading1"/>
+      </w:pPr>
+      <w:r>
+        <w:lastRenderedPageBreak/>
         <w:t>REFERENCES</w:t>
+      </w:r>
+    </w:p>
+    <w:p/>
+    <w:p>
+      <w:pPr>
+        <w:spacing w:after="160" w:line="259" w:lineRule="auto"/>
+        <w:jc w:val="left"/>
+      </w:pPr>
+      <w:r>
+        <w:br w:type="page"/>
+      </w:r>
+    </w:p>
+    <w:p>
+      <w:pPr>
+        <w:pStyle w:val="Heading1"/>
+      </w:pPr>
+      <w:r>
+        <w:lastRenderedPageBreak/>
+        <w:t>APPENDIX</w:t>
       </w:r>
     </w:p>
     <w:p/>
@@ -5672,6 +5862,7 @@
     <w:lsdException w:name="HTML Sample" w:semiHidden="1" w:unhideWhenUsed="1"/>
     <w:lsdException w:name="HTML Typewriter" w:semiHidden="1" w:unhideWhenUsed="1"/>
     <w:lsdException w:name="HTML Variable" w:semiHidden="1" w:unhideWhenUsed="1"/>
+    <w:lsdException w:name="Normal Table" w:semiHidden="1" w:unhideWhenUsed="1"/>
     <w:lsdException w:name="annotation subject" w:semiHidden="1" w:unhideWhenUsed="1"/>
     <w:lsdException w:name="No List" w:semiHidden="1" w:unhideWhenUsed="1"/>
     <w:lsdException w:name="Outline List 1" w:semiHidden="1" w:unhideWhenUsed="1"/>
@@ -5715,8 +5906,10 @@
     <w:lsdException w:name="Table Elegant" w:semiHidden="1" w:unhideWhenUsed="1"/>
     <w:lsdException w:name="Table Professional" w:semiHidden="1" w:unhideWhenUsed="1"/>
     <w:lsdException w:name="Table Subtle 1" w:semiHidden="1" w:unhideWhenUsed="1"/>
+    <w:lsdException w:name="Table Subtle 2" w:semiHidden="1" w:unhideWhenUsed="1"/>
     <w:lsdException w:name="Table Web 1" w:semiHidden="1" w:unhideWhenUsed="1"/>
     <w:lsdException w:name="Table Web 2" w:semiHidden="1" w:unhideWhenUsed="1"/>
+    <w:lsdException w:name="Table Web 3" w:semiHidden="1" w:unhideWhenUsed="1"/>
     <w:lsdException w:name="Balloon Text" w:semiHidden="1" w:unhideWhenUsed="1"/>
     <w:lsdException w:name="Table Grid" w:uiPriority="39"/>
     <w:lsdException w:name="Table Theme" w:semiHidden="1" w:unhideWhenUsed="1"/>
@@ -6023,6 +6216,7 @@
   <w:style w:type="character" w:default="1" w:styleId="DefaultParagraphFont">
     <w:name w:val="Default Paragraph Font"/>
     <w:uiPriority w:val="1"/>
+    <w:semiHidden/>
     <w:unhideWhenUsed/>
   </w:style>
   <w:style w:type="table" w:default="1" w:styleId="TableNormal">
@@ -6786,7 +6980,7 @@
 </file>
 
 <file path=customXml/itemProps1.xml><?xml version="1.0" encoding="utf-8"?>
-<ds:datastoreItem xmlns:ds="http://schemas.openxmlformats.org/officeDocument/2006/customXml" ds:itemID="{395D826D-0D8B-4849-A224-84763718B4CA}">
+<ds:datastoreItem xmlns:ds="http://schemas.openxmlformats.org/officeDocument/2006/customXml" ds:itemID="{09CEE83D-A96B-456E-8AAF-FB658DFD4095}">
   <ds:schemaRefs>
     <ds:schemaRef ds:uri="http://schemas.openxmlformats.org/officeDocument/2006/bibliography"/>
   </ds:schemaRefs>

</xml_diff>

<commit_message>
Creating PDF with bookmarks.
</commit_message>
<xml_diff>
--- a/report/chapters.docx
+++ b/report/chapters.docx
@@ -2606,49 +2606,7 @@
         <w:rPr>
           <w:lang w:val="en"/>
         </w:rPr>
-        <w:t xml:space="preserve">Turing’s evaluation function was dominated by determining which side had more pieces in various future positions. But Shannon suggested that each position could be weighed using positional criteria, including the condition of pawns and their control of the </w:t>
-      </w:r>
-      <w:proofErr w:type="spellStart"/>
-      <w:r>
-        <w:rPr>
-          <w:lang w:val="en"/>
-        </w:rPr>
-        <w:t>centre</w:t>
-      </w:r>
-      <w:proofErr w:type="spellEnd"/>
-      <w:r>
-        <w:rPr>
-          <w:lang w:val="en"/>
-        </w:rPr>
-        <w:t xml:space="preserve"> squares, the mobility of the other pieces, and specific cases of well-placed pieces, such as a rook on an open (</w:t>
-      </w:r>
-      <w:proofErr w:type="spellStart"/>
-      <w:r>
-        <w:rPr>
-          <w:lang w:val="en"/>
-        </w:rPr>
-        <w:t>pawnless</w:t>
-      </w:r>
-      <w:proofErr w:type="spellEnd"/>
-      <w:r>
-        <w:rPr>
-          <w:lang w:val="en"/>
-        </w:rPr>
-        <w:t xml:space="preserve">) file or on the seventh rank. Other criteria were used by later programmers to refine and improve the evaluation function. All criteria had to be quantified. For example, a human master can quickly evaluate the mobility of bishops or the relative safety of the king. Early programs performed the same evaluation by counting the number of legal </w:t>
-      </w:r>
-      <w:proofErr w:type="gramStart"/>
-      <w:r>
-        <w:rPr>
-          <w:lang w:val="en"/>
-        </w:rPr>
-        <w:t>bishop</w:t>
-      </w:r>
-      <w:proofErr w:type="gramEnd"/>
-      <w:r>
-        <w:rPr>
-          <w:lang w:val="en"/>
-        </w:rPr>
-        <w:t xml:space="preserve"> moves or the squares under control around a player’s king.</w:t>
+        <w:t>Turing’s evaluation function was dominated by determining which side had more pieces in various future positions. But Shannon suggested that each position could be weighed using positional criteria, including the condition of pawns and their control of the centre squares, the mobility of the other pieces, and specific cases of well-placed pieces, such as a rook on an open (pawnless) file or on the seventh rank. Other criteria were used by later programmers to refine and improve the evaluation function. All criteria had to be quantified. For example, a human master can quickly evaluate the mobility of bishops or the relative safety of the king. Early programs performed the same evaluation by counting the number of legal bishop moves or the squares under control around a player’s king.</w:t>
       </w:r>
     </w:p>
     <w:p>
@@ -2691,21 +2649,7 @@
         <w:rPr>
           <w:lang w:val="en"/>
         </w:rPr>
-        <w:t xml:space="preserve">Computers began to compete against humans in the late 1960s. In February 1967 </w:t>
-      </w:r>
-      <w:proofErr w:type="spellStart"/>
-      <w:r>
-        <w:rPr>
-          <w:lang w:val="en"/>
-        </w:rPr>
-        <w:t>MacHack</w:t>
-      </w:r>
-      <w:proofErr w:type="spellEnd"/>
-      <w:r>
-        <w:rPr>
-          <w:lang w:val="en"/>
-        </w:rPr>
-        <w:t xml:space="preserve"> VI, a program written by Richard Greenblatt, an MIT undergraduate, drew one game and lost four in a U.S. Chess Federation tournament. Its results improved markedly, from a performance equivalent to a USCF rating of 1243 to reach 1640 by April 1967, about the average for a USCF </w:t>
+        <w:t xml:space="preserve">Computers began to compete against humans in the late 1960s. In February 1967 MacHack VI, a program written by Richard Greenblatt, an MIT undergraduate, drew one game and lost four in a U.S. Chess Federation tournament. Its results improved markedly, from a performance equivalent to a USCF rating of 1243 to reach 1640 by April 1967, about the average for a USCF </w:t>
       </w:r>
       <w:r>
         <w:rPr>
@@ -2742,114 +2686,22 @@
         <w:rPr>
           <w:lang w:val="en"/>
         </w:rPr>
-        <w:t xml:space="preserve">Also helping computer progress was the availability of microprocessors in the late 1970s. This allowed programmers unattached to universities to develop commercial microcomputers that by the 1990s were nearly as strong as programs running on mainframes. By the late 1980s the strongest machines were capable of beating more than 90 percent of the world’s serious players. In 1988 a computer, </w:t>
-      </w:r>
-      <w:proofErr w:type="spellStart"/>
-      <w:r>
+        <w:t>Also helping computer progress was the availability of microprocessors in the late 1970s. This allowed programmers unattached to universities to develop commercial microcomputers that by the 1990s were nearly as strong as programs running on mainframes. By the late 1980s the strongest machines were capable of beating more than 90 percent of the world’s serious players. In 1988 a computer, HiTech, developed at Carnegie Mellon University, defeated a grandmaster, Arnold Denker, in a short match. In the same year another Carnegie Mellon program, Deep Thought, defeated a top-notch grandmaster, Bent Larsen, in a tournament game.</w:t>
+      </w:r>
+    </w:p>
+    <w:p>
+      <w:pPr>
+        <w:spacing w:line="360" w:lineRule="auto"/>
+        <w:ind w:firstLine="720"/>
         <w:rPr>
           <w:lang w:val="en"/>
         </w:rPr>
-        <w:t>HiTech</w:t>
-      </w:r>
-      <w:proofErr w:type="spellEnd"/>
+      </w:pPr>
       <w:r>
         <w:rPr>
           <w:lang w:val="en"/>
         </w:rPr>
-        <w:t xml:space="preserve">, developed at Carnegie Mellon University, defeated a grandmaster, Arnold </w:t>
-      </w:r>
-      <w:proofErr w:type="spellStart"/>
-      <w:r>
-        <w:rPr>
-          <w:lang w:val="en"/>
-        </w:rPr>
-        <w:t>Denker</w:t>
-      </w:r>
-      <w:proofErr w:type="spellEnd"/>
-      <w:r>
-        <w:rPr>
-          <w:lang w:val="en"/>
-        </w:rPr>
-        <w:t>, in a short match. In the same year another Carnegie Mellon program, Deep Thought, defeated a top-notch grandmaster, Bent Larsen, in a tournament game.</w:t>
-      </w:r>
-    </w:p>
-    <w:p>
-      <w:pPr>
-        <w:spacing w:line="360" w:lineRule="auto"/>
-        <w:ind w:firstLine="720"/>
-        <w:rPr>
-          <w:lang w:val="en"/>
-        </w:rPr>
-      </w:pPr>
-      <w:proofErr w:type="spellStart"/>
-      <w:r>
-        <w:rPr>
-          <w:lang w:val="en"/>
-        </w:rPr>
-        <w:t>HiTech</w:t>
-      </w:r>
-      <w:proofErr w:type="spellEnd"/>
-      <w:r>
-        <w:rPr>
-          <w:lang w:val="en"/>
-        </w:rPr>
-        <w:t xml:space="preserve"> used 64 computer chips, one for each square on the board, and was capable of considering up to 175,000 positions per second. Feng-</w:t>
-      </w:r>
-      <w:proofErr w:type="spellStart"/>
-      <w:r>
-        <w:rPr>
-          <w:lang w:val="en"/>
-        </w:rPr>
-        <w:t>Hsiung</w:t>
-      </w:r>
-      <w:proofErr w:type="spellEnd"/>
-      <w:r>
-        <w:rPr>
-          <w:lang w:val="en"/>
-        </w:rPr>
-        <w:t xml:space="preserve"> Hsu, a Carnegie Mellon student, improved on </w:t>
-      </w:r>
-      <w:proofErr w:type="spellStart"/>
-      <w:r>
-        <w:rPr>
-          <w:lang w:val="en"/>
-        </w:rPr>
-        <w:t>HiTech</w:t>
-      </w:r>
-      <w:proofErr w:type="spellEnd"/>
-      <w:r>
-        <w:rPr>
-          <w:lang w:val="en"/>
-        </w:rPr>
-        <w:t xml:space="preserve"> with a custom-designed chip. The result, </w:t>
-      </w:r>
-      <w:proofErr w:type="spellStart"/>
-      <w:r>
-        <w:rPr>
-          <w:lang w:val="en"/>
-        </w:rPr>
-        <w:t>Chiptest</w:t>
-      </w:r>
-      <w:proofErr w:type="spellEnd"/>
-      <w:r>
-        <w:rPr>
-          <w:lang w:val="en"/>
-        </w:rPr>
-        <w:t xml:space="preserve">, won the North American Computer Championship in 1987 and evolved into Deep Thought, a program powerful enough to consider 700,000 positions a second. Although its evaluation skills were not as well developed as </w:t>
-      </w:r>
-      <w:proofErr w:type="spellStart"/>
-      <w:r>
-        <w:rPr>
-          <w:lang w:val="en"/>
-        </w:rPr>
-        <w:t>HiTech’s</w:t>
-      </w:r>
-      <w:proofErr w:type="spellEnd"/>
-      <w:r>
-        <w:rPr>
-          <w:lang w:val="en"/>
-        </w:rPr>
-        <w:t>—and far below that of a human grandmaster—Deep Thought was sponsored by International Business Machines Corporation (IBM) in an effort to defeat the world’s best player by the mid-1990s in a traditional time limit.</w:t>
+        <w:t>HiTech used 64 computer chips, one for each square on the board, and was capable of considering up to 175,000 positions per second. Feng-Hsiung Hsu, a Carnegie Mellon student, improved on HiTech with a custom-designed chip. The result, Chiptest, won the North American Computer Championship in 1987 and evolved into Deep Thought, a program powerful enough to consider 700,000 positions a second. Although its evaluation skills were not as well developed as HiTech’s—and far below that of a human grandmaster—Deep Thought was sponsored by International Business Machines Corporation (IBM) in an effort to defeat the world’s best player by the mid-1990s in a traditional time limit.</w:t>
       </w:r>
     </w:p>
     <w:p>
@@ -2931,21 +2783,7 @@
         <w:rPr>
           <w:lang w:val="en"/>
         </w:rPr>
-        <w:t xml:space="preserve">By adopting a new set of conservative openings, Kasparov forced Deep Blue out of much of its </w:t>
-      </w:r>
-      <w:proofErr w:type="spellStart"/>
-      <w:r>
-        <w:rPr>
-          <w:lang w:val="en"/>
-        </w:rPr>
-        <w:t>prematch</w:t>
-      </w:r>
-      <w:proofErr w:type="spellEnd"/>
-      <w:r>
-        <w:rPr>
-          <w:lang w:val="en"/>
-        </w:rPr>
-        <w:t xml:space="preserve"> preparation. After resigning the second game, in a position later found to be drawable, Kasparov said he “never recovered” psychologically. With the match tied at one win, one loss, and three draws, Deep Blue won the decisive final game in 19 moves.</w:t>
+        <w:t>By adopting a new set of conservative openings, Kasparov forced Deep Blue out of much of its prematch preparation. After resigning the second game, in a position later found to be drawable, Kasparov said he “never recovered” psychologically. With the match tied at one win, one loss, and three draws, Deep Blue won the decisive final game in 19 moves.</w:t>
       </w:r>
     </w:p>
     <w:p>
@@ -3109,20 +2947,27 @@
     </w:p>
     <w:p>
       <w:pPr>
-        <w:pStyle w:val="Heading5"/>
-        <w:spacing w:line="360" w:lineRule="auto"/>
-      </w:pPr>
-      <w:r>
-        <w:t>SCREENSHOT</w:t>
-      </w:r>
-    </w:p>
-    <w:p>
-      <w:pPr>
-        <w:spacing w:line="360" w:lineRule="auto"/>
+        <w:spacing w:after="160" w:line="259" w:lineRule="auto"/>
+        <w:jc w:val="left"/>
         <w:rPr>
           <w:lang w:val="en"/>
         </w:rPr>
       </w:pPr>
+    </w:p>
+    <w:p>
+      <w:pPr>
+        <w:spacing w:after="160" w:line="259" w:lineRule="auto"/>
+        <w:jc w:val="left"/>
+        <w:rPr>
+          <w:lang w:val="en"/>
+        </w:rPr>
+      </w:pPr>
+      <w:r>
+        <w:rPr>
+          <w:lang w:val="en"/>
+        </w:rPr>
+        <w:br w:type="page"/>
+      </w:r>
     </w:p>
     <w:p>
       <w:pPr>
@@ -3163,6 +3008,7 @@
           <w:szCs w:val="20"/>
           <w:bdr w:val="none" w:sz="0" w:space="0" w:color="auto" w:frame="1"/>
         </w:rPr>
+        <w:lastRenderedPageBreak/>
         <w:t>My move: g8f6</w:t>
       </w:r>
     </w:p>
@@ -3237,7 +3083,6 @@
           <w:szCs w:val="20"/>
           <w:bdr w:val="none" w:sz="0" w:space="0" w:color="auto" w:frame="1"/>
         </w:rPr>
-        <w:lastRenderedPageBreak/>
         <w:t xml:space="preserve">  8 </w:t>
       </w:r>
       <w:r>
@@ -4700,7 +4545,6 @@
         <w:spacing w:line="360" w:lineRule="auto"/>
       </w:pPr>
       <w:r>
-        <w:lastRenderedPageBreak/>
         <w:t>Integrated Development Environment (IDE):</w:t>
       </w:r>
     </w:p>
@@ -4837,7 +4681,13 @@
         <w:t>Somm</w:t>
       </w:r>
       <w:r>
-        <w:t>erville describes software engin</w:t>
+        <w:t>erville</w:t>
+      </w:r>
+      <w:r>
+        <w:t xml:space="preserve"> (2011)</w:t>
+      </w:r>
+      <w:r>
+        <w:t xml:space="preserve"> describes software engin</w:t>
       </w:r>
       <w:r>
         <w:t>eering to be</w:t>
@@ -4867,35 +4717,8 @@
         <w:t xml:space="preserve">the system after it has </w:t>
       </w:r>
       <w:r>
-        <w:t xml:space="preserve">been deployed </w:t>
-      </w:r>
-      <w:sdt>
-        <w:sdtPr>
-          <w:id w:val="-1575654283"/>
-          <w:citation/>
-        </w:sdtPr>
-        <w:sdtEndPr/>
-        <w:sdtContent>
-          <w:r>
-            <w:fldChar w:fldCharType="begin"/>
-          </w:r>
-          <w:r>
-            <w:instrText xml:space="preserve"> CITATION Som11 \l 1033 </w:instrText>
-          </w:r>
-          <w:r>
-            <w:fldChar w:fldCharType="separate"/>
-          </w:r>
-          <w:r>
-            <w:rPr>
-              <w:noProof/>
-            </w:rPr>
-            <w:t>(Sommerville, 2011)</w:t>
-          </w:r>
-          <w:r>
-            <w:fldChar w:fldCharType="end"/>
-          </w:r>
-        </w:sdtContent>
-      </w:sdt>
+        <w:t>been deployed</w:t>
+      </w:r>
       <w:r>
         <w:t xml:space="preserve">. For this project, the development of </w:t>
       </w:r>
@@ -5587,7 +5410,7 @@
         <w:t>s</w:t>
       </w:r>
       <w:r>
-        <w:t xml:space="preserve"> like security and usability, while considered, are not important requirements for this system.</w:t>
+        <w:t xml:space="preserve"> like security, while considered, are not important requirements for this system.</w:t>
       </w:r>
     </w:p>
     <w:p>
@@ -5987,7 +5810,13 @@
         <w:t xml:space="preserve">An activity diagram </w:t>
       </w:r>
       <w:r>
-        <w:t>along with the development view of the system architecture is also produced.</w:t>
+        <w:t xml:space="preserve">along with </w:t>
+      </w:r>
+      <w:r>
+        <w:t>a</w:t>
+      </w:r>
+      <w:r>
+        <w:t xml:space="preserve"> development view of the system architecture is also produced.</w:t>
       </w:r>
     </w:p>
     <w:p>
@@ -6020,6 +5849,77 @@
         <w:t>CASE DIAGRAM</w:t>
       </w:r>
     </w:p>
+    <w:p>
+      <w:pPr>
+        <w:spacing w:after="160" w:line="360" w:lineRule="auto"/>
+        <w:jc w:val="left"/>
+      </w:pPr>
+    </w:p>
+    <w:p>
+      <w:pPr>
+        <w:spacing w:after="160" w:line="360" w:lineRule="auto"/>
+        <w:ind w:firstLine="720"/>
+        <w:jc w:val="left"/>
+      </w:pPr>
+      <w:r>
+        <w:t xml:space="preserve">The use case </w:t>
+      </w:r>
+      <w:r>
+        <w:t>model is used to</w:t>
+      </w:r>
+      <w:r>
+        <w:t xml:space="preserve"> describe a simple scenario of what a user expects from a system</w:t>
+      </w:r>
+      <w:r>
+        <w:t xml:space="preserve"> </w:t>
+      </w:r>
+      <w:sdt>
+        <w:sdtPr>
+          <w:id w:val="1738583668"/>
+          <w:citation/>
+        </w:sdtPr>
+        <w:sdtContent>
+          <w:r>
+            <w:fldChar w:fldCharType="begin"/>
+          </w:r>
+          <w:r>
+            <w:instrText xml:space="preserve"> CITATION Som11 \l 1033 </w:instrText>
+          </w:r>
+          <w:r>
+            <w:fldChar w:fldCharType="separate"/>
+          </w:r>
+          <w:r>
+            <w:rPr>
+              <w:noProof/>
+            </w:rPr>
+            <w:t>(Sommerville, 2011)</w:t>
+          </w:r>
+          <w:r>
+            <w:fldChar w:fldCharType="end"/>
+          </w:r>
+        </w:sdtContent>
+      </w:sdt>
+      <w:r>
+        <w:t>.</w:t>
+      </w:r>
+    </w:p>
+    <w:p>
+      <w:pPr>
+        <w:ind w:firstLine="720"/>
+      </w:pPr>
+      <w:r>
+        <w:t>Th</w:t>
+      </w:r>
+      <w:r>
+        <w:t>e</w:t>
+      </w:r>
+      <w:r>
+        <w:t xml:space="preserve"> use case diagram</w:t>
+      </w:r>
+      <w:r>
+        <w:t xml:space="preserve"> presented below makes a simplification of the above stated functional requirements, and depicts it in terms of how the user interacts with the system.</w:t>
+      </w:r>
+    </w:p>
     <w:p/>
     <w:p>
       <w:pPr>
@@ -6031,9 +5931,9 @@
           <w:noProof/>
         </w:rPr>
         <w:drawing>
-          <wp:inline distT="0" distB="0" distL="0" distR="0" wp14:anchorId="38B06B09" wp14:editId="63070033">
-            <wp:extent cx="4398569" cy="5353050"/>
-            <wp:effectExtent l="0" t="0" r="2540" b="0"/>
+          <wp:inline distT="0" distB="0" distL="0" distR="0" wp14:anchorId="38B06B09" wp14:editId="3FF1F399">
+            <wp:extent cx="3752850" cy="4567213"/>
+            <wp:effectExtent l="0" t="0" r="0" b="5080"/>
             <wp:docPr id="5" name="Picture 5"/>
             <wp:cNvGraphicFramePr>
               <a:graphicFrameLocks xmlns:a="http://schemas.openxmlformats.org/drawingml/2006/main" noChangeAspect="1"/>
@@ -6063,7 +5963,7 @@
                   <pic:spPr bwMode="auto">
                     <a:xfrm>
                       <a:off x="0" y="0"/>
-                      <a:ext cx="4410136" cy="5367128"/>
+                      <a:ext cx="3764221" cy="4581051"/>
                     </a:xfrm>
                     <a:prstGeom prst="rect">
                       <a:avLst/>
@@ -6082,26 +5982,31 @@
     </w:p>
     <w:p>
       <w:pPr>
-        <w:spacing w:after="160" w:line="360" w:lineRule="auto"/>
-        <w:jc w:val="left"/>
-      </w:pPr>
-    </w:p>
-    <w:p>
-      <w:pPr>
-        <w:spacing w:after="160" w:line="360" w:lineRule="auto"/>
-        <w:jc w:val="left"/>
-      </w:pPr>
-      <w:r>
-        <w:br w:type="page"/>
+        <w:pStyle w:val="Caption"/>
+        <w:jc w:val="center"/>
+      </w:pPr>
+      <w:r>
+        <w:t xml:space="preserve">Figure </w:t>
+      </w:r>
+      <w:fldSimple w:instr=" SEQ Figure \* ARABIC ">
+        <w:r>
+          <w:rPr>
+            <w:noProof/>
+          </w:rPr>
+          <w:t>1</w:t>
+        </w:r>
+      </w:fldSimple>
+      <w:r>
+        <w:t xml:space="preserve">: </w:t>
+      </w:r>
+      <w:r>
+        <w:t>Use case diagram</w:t>
       </w:r>
     </w:p>
     <w:p>
       <w:pPr>
         <w:pStyle w:val="Heading4"/>
         <w:spacing w:line="360" w:lineRule="auto"/>
-        <w:rPr>
-          <w:b/>
-        </w:rPr>
       </w:pPr>
       <w:r>
         <w:lastRenderedPageBreak/>
@@ -6114,9 +6019,80 @@
         <w:t>ACTIVITY DIAGRAM</w:t>
       </w:r>
     </w:p>
-    <w:p>
-      <w:pPr>
-        <w:spacing w:line="360" w:lineRule="auto"/>
+    <w:p/>
+    <w:p>
+      <w:pPr>
+        <w:ind w:firstLine="720"/>
+      </w:pPr>
+      <w:r>
+        <w:t xml:space="preserve">Activity diagrams are </w:t>
+      </w:r>
+      <w:r>
+        <w:t>used</w:t>
+      </w:r>
+      <w:r>
+        <w:t xml:space="preserve"> to show </w:t>
+      </w:r>
+      <w:r>
+        <w:t xml:space="preserve">all </w:t>
+      </w:r>
+      <w:r>
+        <w:t>the</w:t>
+      </w:r>
+      <w:r>
+        <w:t xml:space="preserve"> </w:t>
+      </w:r>
+      <w:r>
+        <w:t xml:space="preserve">activities </w:t>
+      </w:r>
+      <w:r>
+        <w:t xml:space="preserve">that are included in </w:t>
+      </w:r>
+      <w:r>
+        <w:t>a system process and the flow of control from one activity to</w:t>
+      </w:r>
+      <w:r>
+        <w:t xml:space="preserve"> </w:t>
+      </w:r>
+      <w:r>
+        <w:t>another</w:t>
+      </w:r>
+      <w:r>
+        <w:t xml:space="preserve"> </w:t>
+      </w:r>
+      <w:sdt>
+        <w:sdtPr>
+          <w:id w:val="2045719541"/>
+          <w:citation/>
+        </w:sdtPr>
+        <w:sdtContent>
+          <w:r>
+            <w:fldChar w:fldCharType="begin"/>
+          </w:r>
+          <w:r>
+            <w:instrText xml:space="preserve"> CITATION Som11 \l 1033 </w:instrText>
+          </w:r>
+          <w:r>
+            <w:fldChar w:fldCharType="separate"/>
+          </w:r>
+          <w:r>
+            <w:rPr>
+              <w:noProof/>
+            </w:rPr>
+            <w:t>(Sommerville, 2011)</w:t>
+          </w:r>
+          <w:r>
+            <w:fldChar w:fldCharType="end"/>
+          </w:r>
+        </w:sdtContent>
+      </w:sdt>
+      <w:r>
+        <w:t>.</w:t>
+      </w:r>
+    </w:p>
+    <w:p>
+      <w:pPr>
+        <w:ind w:firstLine="720"/>
       </w:pPr>
     </w:p>
     <w:p>
@@ -6129,9 +6105,9 @@
           <w:noProof/>
         </w:rPr>
         <w:drawing>
-          <wp:inline distT="0" distB="0" distL="0" distR="0" wp14:anchorId="1E9F8CC1" wp14:editId="69E794FD">
-            <wp:extent cx="3667125" cy="7781925"/>
-            <wp:effectExtent l="0" t="0" r="9525" b="9525"/>
+          <wp:inline distT="0" distB="0" distL="0" distR="0" wp14:anchorId="1E9F8CC1" wp14:editId="3240C903">
+            <wp:extent cx="3227250" cy="6848475"/>
+            <wp:effectExtent l="0" t="0" r="0" b="0"/>
             <wp:docPr id="2" name="Picture 2"/>
             <wp:cNvGraphicFramePr>
               <a:graphicFrameLocks xmlns:a="http://schemas.openxmlformats.org/drawingml/2006/main" noChangeAspect="1"/>
@@ -6161,7 +6137,7 @@
                   <pic:spPr bwMode="auto">
                     <a:xfrm>
                       <a:off x="0" y="0"/>
-                      <a:ext cx="3667125" cy="7781925"/>
+                      <a:ext cx="3234878" cy="6864663"/>
                     </a:xfrm>
                     <a:prstGeom prst="rect">
                       <a:avLst/>
@@ -6180,11 +6156,22 @@
     </w:p>
     <w:p>
       <w:pPr>
-        <w:spacing w:after="160" w:line="360" w:lineRule="auto"/>
-        <w:jc w:val="left"/>
-      </w:pPr>
-      <w:r>
-        <w:br w:type="page"/>
+        <w:pStyle w:val="Caption"/>
+        <w:jc w:val="center"/>
+      </w:pPr>
+      <w:r>
+        <w:t xml:space="preserve">Figure </w:t>
+      </w:r>
+      <w:fldSimple w:instr=" SEQ Figure \* ARABIC ">
+        <w:r>
+          <w:rPr>
+            <w:noProof/>
+          </w:rPr>
+          <w:t>2</w:t>
+        </w:r>
+      </w:fldSimple>
+      <w:r>
+        <w:t>: Activity diagram</w:t>
       </w:r>
     </w:p>
     <w:p>
@@ -6206,10 +6193,88 @@
         <w:t>SYSTEM ARCHITECTURE</w:t>
       </w:r>
     </w:p>
+    <w:p/>
     <w:p>
       <w:pPr>
         <w:pStyle w:val="ListParagraph"/>
         <w:spacing w:line="360" w:lineRule="auto"/>
+        <w:ind w:left="0" w:firstLine="720"/>
+        <w:rPr>
+          <w:noProof/>
+        </w:rPr>
+      </w:pPr>
+      <w:r>
+        <w:rPr>
+          <w:lang w:val="en"/>
+        </w:rPr>
+        <w:t xml:space="preserve">As Somerville (2011) discusses, architectural modelling can be done by examining what views or perspectives are useful </w:t>
+      </w:r>
+      <w:r>
+        <w:rPr>
+          <w:lang w:val="en"/>
+        </w:rPr>
+        <w:t>when designing and documenting a system. Somerville (2011)</w:t>
+      </w:r>
+      <w:r>
+        <w:rPr>
+          <w:noProof/>
+        </w:rPr>
+        <w:t xml:space="preserve"> goes on to describe four views that are relevant to system architectures; </w:t>
+      </w:r>
+      <w:r>
+        <w:rPr>
+          <w:i/>
+          <w:noProof/>
+        </w:rPr>
+        <w:t>a logical view, a process view</w:t>
+      </w:r>
+      <w:r>
+        <w:rPr>
+          <w:i/>
+          <w:noProof/>
+        </w:rPr>
+        <w:t>, a develoment view, and a physical view</w:t>
+      </w:r>
+      <w:r>
+        <w:rPr>
+          <w:noProof/>
+        </w:rPr>
+        <w:t>.</w:t>
+      </w:r>
+    </w:p>
+    <w:p>
+      <w:pPr>
+        <w:pStyle w:val="ListParagraph"/>
+        <w:spacing w:line="360" w:lineRule="auto"/>
+        <w:ind w:left="0" w:firstLine="720"/>
+        <w:rPr>
+          <w:lang w:val="en"/>
+        </w:rPr>
+      </w:pPr>
+      <w:r>
+        <w:rPr>
+          <w:noProof/>
+        </w:rPr>
+        <w:t xml:space="preserve">For the purposes of this system,I desribe a </w:t>
+      </w:r>
+      <w:r>
+        <w:rPr>
+          <w:b/>
+          <w:noProof/>
+        </w:rPr>
+        <w:t>development view</w:t>
+      </w:r>
+      <w:r>
+        <w:rPr>
+          <w:noProof/>
+        </w:rPr>
+        <w:t xml:space="preserve"> of system architecture below.</w:t>
+      </w:r>
+    </w:p>
+    <w:p>
+      <w:pPr>
+        <w:pStyle w:val="ListParagraph"/>
+        <w:spacing w:line="360" w:lineRule="auto"/>
         <w:ind w:left="0"/>
         <w:rPr>
           <w:lang w:val="en"/>
@@ -6221,18 +6286,20 @@
         <w:pStyle w:val="ListParagraph"/>
         <w:spacing w:line="360" w:lineRule="auto"/>
         <w:ind w:left="0"/>
+        <w:jc w:val="center"/>
         <w:rPr>
           <w:lang w:val="en"/>
         </w:rPr>
       </w:pPr>
+      <w:bookmarkStart w:id="0" w:name="_GoBack"/>
       <w:r>
         <w:rPr>
           <w:noProof/>
         </w:rPr>
         <w:drawing>
-          <wp:inline distT="0" distB="0" distL="0" distR="0" wp14:anchorId="744B95AF" wp14:editId="12BA4A5F">
-            <wp:extent cx="5731510" cy="3823970"/>
-            <wp:effectExtent l="0" t="0" r="2540" b="5080"/>
+          <wp:inline distT="0" distB="0" distL="0" distR="0" wp14:anchorId="744B95AF" wp14:editId="06E0FF40">
+            <wp:extent cx="5495925" cy="3666791"/>
+            <wp:effectExtent l="0" t="0" r="0" b="0"/>
             <wp:docPr id="1" name="Picture 1"/>
             <wp:cNvGraphicFramePr>
               <a:graphicFrameLocks xmlns:a="http://schemas.openxmlformats.org/drawingml/2006/main" noChangeAspect="1"/>
@@ -6262,7 +6329,7 @@
                   <pic:spPr bwMode="auto">
                     <a:xfrm>
                       <a:off x="0" y="0"/>
-                      <a:ext cx="5731510" cy="3823970"/>
+                      <a:ext cx="5540399" cy="3696463"/>
                     </a:xfrm>
                     <a:prstGeom prst="rect">
                       <a:avLst/>
@@ -6278,38 +6345,35 @@
           </wp:inline>
         </w:drawing>
       </w:r>
-    </w:p>
-    <w:p>
-      <w:pPr>
-        <w:spacing w:after="160" w:line="259" w:lineRule="auto"/>
-        <w:jc w:val="left"/>
-        <w:rPr>
-          <w:lang w:val="en"/>
-        </w:rPr>
-      </w:pPr>
-    </w:p>
-    <w:p>
-      <w:pPr>
-        <w:spacing w:after="160" w:line="259" w:lineRule="auto"/>
-        <w:jc w:val="left"/>
-        <w:rPr>
-          <w:lang w:val="en"/>
-        </w:rPr>
-      </w:pPr>
-      <w:r>
-        <w:rPr>
-          <w:lang w:val="en"/>
-        </w:rPr>
-        <w:br w:type="page"/>
-      </w:r>
-    </w:p>
+      <w:bookmarkEnd w:id="0"/>
+    </w:p>
+    <w:p>
+      <w:pPr>
+        <w:pStyle w:val="Caption"/>
+        <w:jc w:val="center"/>
+      </w:pPr>
+      <w:r>
+        <w:t xml:space="preserve">Figure </w:t>
+      </w:r>
+      <w:fldSimple w:instr=" SEQ Figure \* ARABIC ">
+        <w:r>
+          <w:rPr>
+            <w:noProof/>
+          </w:rPr>
+          <w:t>3</w:t>
+        </w:r>
+      </w:fldSimple>
+      <w:r>
+        <w:t>: System architecture</w:t>
+      </w:r>
+    </w:p>
+    <w:p/>
     <w:p>
       <w:pPr>
         <w:pStyle w:val="Heading3"/>
         <w:spacing w:line="360" w:lineRule="auto"/>
       </w:pPr>
       <w:r>
-        <w:lastRenderedPageBreak/>
         <w:t>3.6</w:t>
       </w:r>
       <w:r>
@@ -6385,6 +6449,7 @@
         <w:ind w:firstLine="720"/>
       </w:pPr>
       <w:r>
+        <w:lastRenderedPageBreak/>
         <w:t xml:space="preserve">Another reason is that python has suitable APIs and libraries that make the development of this system easier. One of those libraries is </w:t>
       </w:r>
       <w:r>
@@ -6746,8 +6811,6 @@
       <w:pPr>
         <w:spacing w:line="360" w:lineRule="auto"/>
       </w:pPr>
-      <w:bookmarkStart w:id="0" w:name="_GoBack"/>
-      <w:bookmarkEnd w:id="0"/>
     </w:p>
     <w:sectPr>
       <w:footerReference w:type="default" r:id="rId13"/>
@@ -7522,6 +7585,92 @@
     </w:lvl>
   </w:abstractNum>
   <w:abstractNum w:abstractNumId="6" w15:restartNumberingAfterBreak="0">
+    <w:nsid w:val="2EB47A2B"/>
+    <w:multiLevelType w:val="hybridMultilevel"/>
+    <w:tmpl w:val="09A4301A"/>
+    <w:lvl w:ilvl="0" w:tplc="0409000F">
+      <w:start w:val="1"/>
+      <w:numFmt w:val="decimal"/>
+      <w:lvlText w:val="%1."/>
+      <w:lvlJc w:val="left"/>
+      <w:pPr>
+        <w:ind w:left="720" w:hanging="360"/>
+      </w:pPr>
+    </w:lvl>
+    <w:lvl w:ilvl="1" w:tplc="04090019" w:tentative="1">
+      <w:start w:val="1"/>
+      <w:numFmt w:val="lowerLetter"/>
+      <w:lvlText w:val="%2."/>
+      <w:lvlJc w:val="left"/>
+      <w:pPr>
+        <w:ind w:left="1440" w:hanging="360"/>
+      </w:pPr>
+    </w:lvl>
+    <w:lvl w:ilvl="2" w:tplc="0409001B" w:tentative="1">
+      <w:start w:val="1"/>
+      <w:numFmt w:val="lowerRoman"/>
+      <w:lvlText w:val="%3."/>
+      <w:lvlJc w:val="right"/>
+      <w:pPr>
+        <w:ind w:left="2160" w:hanging="180"/>
+      </w:pPr>
+    </w:lvl>
+    <w:lvl w:ilvl="3" w:tplc="0409000F" w:tentative="1">
+      <w:start w:val="1"/>
+      <w:numFmt w:val="decimal"/>
+      <w:lvlText w:val="%4."/>
+      <w:lvlJc w:val="left"/>
+      <w:pPr>
+        <w:ind w:left="2880" w:hanging="360"/>
+      </w:pPr>
+    </w:lvl>
+    <w:lvl w:ilvl="4" w:tplc="04090019" w:tentative="1">
+      <w:start w:val="1"/>
+      <w:numFmt w:val="lowerLetter"/>
+      <w:lvlText w:val="%5."/>
+      <w:lvlJc w:val="left"/>
+      <w:pPr>
+        <w:ind w:left="3600" w:hanging="360"/>
+      </w:pPr>
+    </w:lvl>
+    <w:lvl w:ilvl="5" w:tplc="0409001B" w:tentative="1">
+      <w:start w:val="1"/>
+      <w:numFmt w:val="lowerRoman"/>
+      <w:lvlText w:val="%6."/>
+      <w:lvlJc w:val="right"/>
+      <w:pPr>
+        <w:ind w:left="4320" w:hanging="180"/>
+      </w:pPr>
+    </w:lvl>
+    <w:lvl w:ilvl="6" w:tplc="0409000F" w:tentative="1">
+      <w:start w:val="1"/>
+      <w:numFmt w:val="decimal"/>
+      <w:lvlText w:val="%7."/>
+      <w:lvlJc w:val="left"/>
+      <w:pPr>
+        <w:ind w:left="5040" w:hanging="360"/>
+      </w:pPr>
+    </w:lvl>
+    <w:lvl w:ilvl="7" w:tplc="04090019" w:tentative="1">
+      <w:start w:val="1"/>
+      <w:numFmt w:val="lowerLetter"/>
+      <w:lvlText w:val="%8."/>
+      <w:lvlJc w:val="left"/>
+      <w:pPr>
+        <w:ind w:left="5760" w:hanging="360"/>
+      </w:pPr>
+    </w:lvl>
+    <w:lvl w:ilvl="8" w:tplc="0409001B" w:tentative="1">
+      <w:start w:val="1"/>
+      <w:numFmt w:val="lowerRoman"/>
+      <w:lvlText w:val="%9."/>
+      <w:lvlJc w:val="right"/>
+      <w:pPr>
+        <w:ind w:left="6480" w:hanging="180"/>
+      </w:pPr>
+    </w:lvl>
+  </w:abstractNum>
+  <w:abstractNum w:abstractNumId="7" w15:restartNumberingAfterBreak="0">
     <w:nsid w:val="352C0E50"/>
     <w:multiLevelType w:val="hybridMultilevel"/>
     <w:tmpl w:val="6B16C19A"/>
@@ -7607,7 +7756,7 @@
       </w:pPr>
     </w:lvl>
   </w:abstractNum>
-  <w:abstractNum w:abstractNumId="7" w15:restartNumberingAfterBreak="0">
+  <w:abstractNum w:abstractNumId="8" w15:restartNumberingAfterBreak="0">
     <w:nsid w:val="39BA6196"/>
     <w:multiLevelType w:val="hybridMultilevel"/>
     <w:tmpl w:val="03D2E86E"/>
@@ -7720,7 +7869,7 @@
       </w:rPr>
     </w:lvl>
   </w:abstractNum>
-  <w:abstractNum w:abstractNumId="8" w15:restartNumberingAfterBreak="0">
+  <w:abstractNum w:abstractNumId="9" w15:restartNumberingAfterBreak="0">
     <w:nsid w:val="41523868"/>
     <w:multiLevelType w:val="hybridMultilevel"/>
     <w:tmpl w:val="DDB89592"/>
@@ -7809,7 +7958,7 @@
       </w:pPr>
     </w:lvl>
   </w:abstractNum>
-  <w:abstractNum w:abstractNumId="9" w15:restartNumberingAfterBreak="0">
+  <w:abstractNum w:abstractNumId="10" w15:restartNumberingAfterBreak="0">
     <w:nsid w:val="453D6C47"/>
     <w:multiLevelType w:val="multilevel"/>
     <w:tmpl w:val="6666B76C"/>
@@ -7922,7 +8071,7 @@
       </w:rPr>
     </w:lvl>
   </w:abstractNum>
-  <w:abstractNum w:abstractNumId="10" w15:restartNumberingAfterBreak="0">
+  <w:abstractNum w:abstractNumId="11" w15:restartNumberingAfterBreak="0">
     <w:nsid w:val="46416A3A"/>
     <w:multiLevelType w:val="hybridMultilevel"/>
     <w:tmpl w:val="D716E0D8"/>
@@ -8035,7 +8184,7 @@
       </w:rPr>
     </w:lvl>
   </w:abstractNum>
-  <w:abstractNum w:abstractNumId="11" w15:restartNumberingAfterBreak="0">
+  <w:abstractNum w:abstractNumId="12" w15:restartNumberingAfterBreak="0">
     <w:nsid w:val="4A492892"/>
     <w:multiLevelType w:val="multilevel"/>
     <w:tmpl w:val="6BE80E06"/>
@@ -8148,7 +8297,7 @@
       </w:rPr>
     </w:lvl>
   </w:abstractNum>
-  <w:abstractNum w:abstractNumId="12" w15:restartNumberingAfterBreak="0">
+  <w:abstractNum w:abstractNumId="13" w15:restartNumberingAfterBreak="0">
     <w:nsid w:val="4C551031"/>
     <w:multiLevelType w:val="multilevel"/>
     <w:tmpl w:val="E87EC11C"/>
@@ -8261,7 +8410,7 @@
       </w:rPr>
     </w:lvl>
   </w:abstractNum>
-  <w:abstractNum w:abstractNumId="13" w15:restartNumberingAfterBreak="0">
+  <w:abstractNum w:abstractNumId="14" w15:restartNumberingAfterBreak="0">
     <w:nsid w:val="51334B0D"/>
     <w:multiLevelType w:val="hybridMultilevel"/>
     <w:tmpl w:val="ED381C3E"/>
@@ -8374,7 +8523,7 @@
       </w:rPr>
     </w:lvl>
   </w:abstractNum>
-  <w:abstractNum w:abstractNumId="14" w15:restartNumberingAfterBreak="0">
+  <w:abstractNum w:abstractNumId="15" w15:restartNumberingAfterBreak="0">
     <w:nsid w:val="54A20845"/>
     <w:multiLevelType w:val="hybridMultilevel"/>
     <w:tmpl w:val="C0645E68"/>
@@ -8487,7 +8636,7 @@
       </w:rPr>
     </w:lvl>
   </w:abstractNum>
-  <w:abstractNum w:abstractNumId="15" w15:restartNumberingAfterBreak="0">
+  <w:abstractNum w:abstractNumId="16" w15:restartNumberingAfterBreak="0">
     <w:nsid w:val="58E8759F"/>
     <w:multiLevelType w:val="hybridMultilevel"/>
     <w:tmpl w:val="DA0A633A"/>
@@ -8576,7 +8725,7 @@
       </w:pPr>
     </w:lvl>
   </w:abstractNum>
-  <w:abstractNum w:abstractNumId="16" w15:restartNumberingAfterBreak="0">
+  <w:abstractNum w:abstractNumId="17" w15:restartNumberingAfterBreak="0">
     <w:nsid w:val="5AE42D8B"/>
     <w:multiLevelType w:val="hybridMultilevel"/>
     <w:tmpl w:val="EE70F1C4"/>
@@ -8662,7 +8811,7 @@
       </w:pPr>
     </w:lvl>
   </w:abstractNum>
-  <w:abstractNum w:abstractNumId="17" w15:restartNumberingAfterBreak="0">
+  <w:abstractNum w:abstractNumId="18" w15:restartNumberingAfterBreak="0">
     <w:nsid w:val="66A4640B"/>
     <w:multiLevelType w:val="multilevel"/>
     <w:tmpl w:val="A8B47876"/>
@@ -8775,7 +8924,7 @@
       </w:rPr>
     </w:lvl>
   </w:abstractNum>
-  <w:abstractNum w:abstractNumId="18" w15:restartNumberingAfterBreak="0">
+  <w:abstractNum w:abstractNumId="19" w15:restartNumberingAfterBreak="0">
     <w:nsid w:val="68A13B4C"/>
     <w:multiLevelType w:val="multilevel"/>
     <w:tmpl w:val="3F6A2246"/>
@@ -8888,7 +9037,7 @@
       </w:rPr>
     </w:lvl>
   </w:abstractNum>
-  <w:abstractNum w:abstractNumId="19" w15:restartNumberingAfterBreak="0">
+  <w:abstractNum w:abstractNumId="20" w15:restartNumberingAfterBreak="0">
     <w:nsid w:val="6A24338A"/>
     <w:multiLevelType w:val="multilevel"/>
     <w:tmpl w:val="D08C23DE"/>
@@ -9001,7 +9150,7 @@
       </w:rPr>
     </w:lvl>
   </w:abstractNum>
-  <w:abstractNum w:abstractNumId="20" w15:restartNumberingAfterBreak="0">
+  <w:abstractNum w:abstractNumId="21" w15:restartNumberingAfterBreak="0">
     <w:nsid w:val="6B684338"/>
     <w:multiLevelType w:val="multilevel"/>
     <w:tmpl w:val="DB2EF4AC"/>
@@ -9114,7 +9263,7 @@
       </w:rPr>
     </w:lvl>
   </w:abstractNum>
-  <w:abstractNum w:abstractNumId="21" w15:restartNumberingAfterBreak="0">
+  <w:abstractNum w:abstractNumId="22" w15:restartNumberingAfterBreak="0">
     <w:nsid w:val="780700EA"/>
     <w:multiLevelType w:val="hybridMultilevel"/>
     <w:tmpl w:val="ED4C3128"/>
@@ -9204,13 +9353,13 @@
     </w:lvl>
   </w:abstractNum>
   <w:num w:numId="1">
-    <w:abstractNumId w:val="12"/>
+    <w:abstractNumId w:val="13"/>
   </w:num>
   <w:num w:numId="2">
-    <w:abstractNumId w:val="15"/>
+    <w:abstractNumId w:val="16"/>
   </w:num>
   <w:num w:numId="3">
-    <w:abstractNumId w:val="21"/>
+    <w:abstractNumId w:val="22"/>
   </w:num>
   <w:num w:numId="4">
     <w:abstractNumId w:val="1"/>
@@ -9222,52 +9371,55 @@
     <w:abstractNumId w:val="5"/>
   </w:num>
   <w:num w:numId="7">
-    <w:abstractNumId w:val="8"/>
+    <w:abstractNumId w:val="9"/>
   </w:num>
   <w:num w:numId="8">
-    <w:abstractNumId w:val="7"/>
+    <w:abstractNumId w:val="8"/>
   </w:num>
   <w:num w:numId="9">
     <w:abstractNumId w:val="4"/>
   </w:num>
   <w:num w:numId="10">
-    <w:abstractNumId w:val="11"/>
+    <w:abstractNumId w:val="12"/>
   </w:num>
   <w:num w:numId="11">
     <w:abstractNumId w:val="0"/>
   </w:num>
   <w:num w:numId="12">
-    <w:abstractNumId w:val="9"/>
+    <w:abstractNumId w:val="10"/>
   </w:num>
   <w:num w:numId="13">
+    <w:abstractNumId w:val="19"/>
+  </w:num>
+  <w:num w:numId="14">
     <w:abstractNumId w:val="18"/>
   </w:num>
-  <w:num w:numId="14">
-    <w:abstractNumId w:val="17"/>
-  </w:num>
   <w:num w:numId="15">
-    <w:abstractNumId w:val="20"/>
+    <w:abstractNumId w:val="21"/>
   </w:num>
   <w:num w:numId="16">
-    <w:abstractNumId w:val="13"/>
+    <w:abstractNumId w:val="14"/>
   </w:num>
   <w:num w:numId="17">
-    <w:abstractNumId w:val="14"/>
+    <w:abstractNumId w:val="15"/>
   </w:num>
   <w:num w:numId="18">
-    <w:abstractNumId w:val="19"/>
+    <w:abstractNumId w:val="20"/>
   </w:num>
   <w:num w:numId="19">
     <w:abstractNumId w:val="3"/>
   </w:num>
   <w:num w:numId="20">
-    <w:abstractNumId w:val="16"/>
+    <w:abstractNumId w:val="17"/>
   </w:num>
   <w:num w:numId="21">
-    <w:abstractNumId w:val="6"/>
+    <w:abstractNumId w:val="7"/>
   </w:num>
   <w:num w:numId="22">
-    <w:abstractNumId w:val="10"/>
+    <w:abstractNumId w:val="11"/>
+  </w:num>
+  <w:num w:numId="23">
+    <w:abstractNumId w:val="6"/>
   </w:num>
 </w:numbering>
 </file>
@@ -9791,7 +9943,6 @@
   <w:style w:type="character" w:default="1" w:styleId="DefaultParagraphFont">
     <w:name w:val="Default Paragraph Font"/>
     <w:uiPriority w:val="1"/>
-    <w:semiHidden/>
     <w:unhideWhenUsed/>
   </w:style>
   <w:style w:type="table" w:default="1" w:styleId="TableNormal">
@@ -10216,6 +10367,33 @@
       <w:rFonts w:ascii="Gill Sans MT" w:eastAsiaTheme="majorEastAsia" w:hAnsi="Gill Sans MT" w:cstheme="majorBidi"/>
       <w:sz w:val="20"/>
     </w:rPr>
+  </w:style>
+  <w:style w:type="paragraph" w:styleId="Caption">
+    <w:name w:val="caption"/>
+    <w:basedOn w:val="Normal"/>
+    <w:next w:val="Normal"/>
+    <w:uiPriority w:val="35"/>
+    <w:unhideWhenUsed/>
+    <w:qFormat/>
+    <w:rsid w:val="0002491C"/>
+    <w:pPr>
+      <w:spacing w:after="200" w:line="240" w:lineRule="auto"/>
+    </w:pPr>
+    <w:rPr>
+      <w:i/>
+      <w:iCs/>
+      <w:color w:val="44546A" w:themeColor="text2"/>
+      <w:sz w:val="18"/>
+      <w:szCs w:val="18"/>
+    </w:rPr>
+  </w:style>
+  <w:style w:type="paragraph" w:styleId="TableofFigures">
+    <w:name w:val="table of figures"/>
+    <w:basedOn w:val="Normal"/>
+    <w:next w:val="Normal"/>
+    <w:uiPriority w:val="99"/>
+    <w:unhideWhenUsed/>
+    <w:rsid w:val="00047E05"/>
   </w:style>
 </w:styles>
 </file>
@@ -10720,7 +10898,7 @@
 </file>
 
 <file path=customXml/itemProps1.xml><?xml version="1.0" encoding="utf-8"?>
-<ds:datastoreItem xmlns:ds="http://schemas.openxmlformats.org/officeDocument/2006/customXml" ds:itemID="{04DF589A-6C87-487A-AC93-C7F5E81DAE6D}">
+<ds:datastoreItem xmlns:ds="http://schemas.openxmlformats.org/officeDocument/2006/customXml" ds:itemID="{8E23D76C-3A35-4A60-AC06-00247048E26C}">
   <ds:schemaRefs>
     <ds:schemaRef ds:uri="http://schemas.openxmlformats.org/officeDocument/2006/bibliography"/>
   </ds:schemaRefs>

</xml_diff>